<commit_message>
IBM Cloud Pak for Business Automation, Release 23.0.1
</commit_message>
<xml_diff>
--- a/Content Services Toolkit - Readme.docx
+++ b/Content Services Toolkit - Readme.docx
@@ -1,6 +1,6 @@
 
 <file path=word/document.xml><?xml version="1.0" encoding="utf-8"?>
-<w:document xmlns:wpc="http://schemas.microsoft.com/office/word/2010/wordprocessingCanvas" xmlns:cx="http://schemas.microsoft.com/office/drawing/2014/chartex" xmlns:cx1="http://schemas.microsoft.com/office/drawing/2015/9/8/chartex" xmlns:cx2="http://schemas.microsoft.com/office/drawing/2015/10/21/chartex" xmlns:cx3="http://schemas.microsoft.com/office/drawing/2016/5/9/chartex" xmlns:cx4="http://schemas.microsoft.com/office/drawing/2016/5/10/chartex" xmlns:cx5="http://schemas.microsoft.com/office/drawing/2016/5/11/chartex" xmlns:cx6="http://schemas.microsoft.com/office/drawing/2016/5/12/chartex" xmlns:cx7="http://schemas.microsoft.com/office/drawing/2016/5/13/chartex" xmlns:cx8="http://schemas.microsoft.com/office/drawing/2016/5/14/chartex" xmlns:mc="http://schemas.openxmlformats.org/markup-compatibility/2006" xmlns:aink="http://schemas.microsoft.com/office/drawing/2016/ink" xmlns:am3d="http://schemas.microsoft.com/office/drawing/2017/model3d" xmlns:o="urn:schemas-microsoft-com:office:office" xmlns:r="http://schemas.openxmlformats.org/officeDocument/2006/relationships" xmlns:m="http://schemas.openxmlformats.org/officeDocument/2006/math" xmlns:v="urn:schemas-microsoft-com:vml" xmlns:wp14="http://schemas.microsoft.com/office/word/2010/wordprocessingDrawing" xmlns:wp="http://schemas.openxmlformats.org/drawingml/2006/wordprocessingDrawing" xmlns:w10="urn:schemas-microsoft-com:office:word" xmlns:w="http://schemas.openxmlformats.org/wordprocessingml/2006/main" xmlns:w14="http://schemas.microsoft.com/office/word/2010/wordml" xmlns:w15="http://schemas.microsoft.com/office/word/2012/wordml" xmlns:w16cex="http://schemas.microsoft.com/office/word/2018/wordml/cex" xmlns:w16cid="http://schemas.microsoft.com/office/word/2016/wordml/cid" xmlns:w16="http://schemas.microsoft.com/office/word/2018/wordml" xmlns:w16sdtdh="http://schemas.microsoft.com/office/word/2020/wordml/sdtdatahash" xmlns:w16se="http://schemas.microsoft.com/office/word/2015/wordml/symex" xmlns:wpg="http://schemas.microsoft.com/office/word/2010/wordprocessingGroup" xmlns:wpi="http://schemas.microsoft.com/office/word/2010/wordprocessingInk" xmlns:wne="http://schemas.microsoft.com/office/word/2006/wordml" xmlns:wps="http://schemas.microsoft.com/office/word/2010/wordprocessingShape" mc:Ignorable="w14 w15 w16se w16cid w16 w16cex w16sdtdh wp14">
+<w:document xmlns:wpc="http://schemas.microsoft.com/office/word/2010/wordprocessingCanvas" xmlns:cx="http://schemas.microsoft.com/office/drawing/2014/chartex" xmlns:cx1="http://schemas.microsoft.com/office/drawing/2015/9/8/chartex" xmlns:cx2="http://schemas.microsoft.com/office/drawing/2015/10/21/chartex" xmlns:cx3="http://schemas.microsoft.com/office/drawing/2016/5/9/chartex" xmlns:cx4="http://schemas.microsoft.com/office/drawing/2016/5/10/chartex" xmlns:cx5="http://schemas.microsoft.com/office/drawing/2016/5/11/chartex" xmlns:cx6="http://schemas.microsoft.com/office/drawing/2016/5/12/chartex" xmlns:cx7="http://schemas.microsoft.com/office/drawing/2016/5/13/chartex" xmlns:cx8="http://schemas.microsoft.com/office/drawing/2016/5/14/chartex" xmlns:mc="http://schemas.openxmlformats.org/markup-compatibility/2006" xmlns:aink="http://schemas.microsoft.com/office/drawing/2016/ink" xmlns:am3d="http://schemas.microsoft.com/office/drawing/2017/model3d" xmlns:o="urn:schemas-microsoft-com:office:office" xmlns:oel="http://schemas.microsoft.com/office/2019/extlst" xmlns:r="http://schemas.openxmlformats.org/officeDocument/2006/relationships" xmlns:m="http://schemas.openxmlformats.org/officeDocument/2006/math" xmlns:v="urn:schemas-microsoft-com:vml" xmlns:wp14="http://schemas.microsoft.com/office/word/2010/wordprocessingDrawing" xmlns:wp="http://schemas.openxmlformats.org/drawingml/2006/wordprocessingDrawing" xmlns:w10="urn:schemas-microsoft-com:office:word" xmlns:w="http://schemas.openxmlformats.org/wordprocessingml/2006/main" xmlns:w14="http://schemas.microsoft.com/office/word/2010/wordml" xmlns:w15="http://schemas.microsoft.com/office/word/2012/wordml" xmlns:w16cex="http://schemas.microsoft.com/office/word/2018/wordml/cex" xmlns:w16cid="http://schemas.microsoft.com/office/word/2016/wordml/cid" xmlns:w16="http://schemas.microsoft.com/office/word/2018/wordml" xmlns:w16sdtdh="http://schemas.microsoft.com/office/word/2020/wordml/sdtdatahash" xmlns:w16se="http://schemas.microsoft.com/office/word/2015/wordml/symex" xmlns:wpg="http://schemas.microsoft.com/office/word/2010/wordprocessingGroup" xmlns:wpi="http://schemas.microsoft.com/office/word/2010/wordprocessingInk" xmlns:wne="http://schemas.microsoft.com/office/word/2006/wordml" xmlns:wps="http://schemas.microsoft.com/office/word/2010/wordprocessingShape" mc:Ignorable="w14 w15 w16se w16cid w16 w16cex w16sdtdh wp14">
   <w:body>
     <w:p>
       <w:pPr>
@@ -557,20 +557,17 @@
         <w:t>O</w:t>
       </w:r>
       <w:r>
-        <w:t>pen your application’s “Variables” tab</w:t>
-      </w:r>
-    </w:p>
-    <w:p>
-      <w:r>
-        <w:t>Create the “</w:t>
-      </w:r>
-      <w:proofErr w:type="spellStart"/>
-      <w:r>
-        <w:t>contentItem</w:t>
-      </w:r>
-      <w:proofErr w:type="spellEnd"/>
-      <w:r>
-        <w:t>” variable</w:t>
+        <w:t xml:space="preserve">pen your application’s “Variables” </w:t>
+      </w:r>
+      <w:proofErr w:type="gramStart"/>
+      <w:r>
+        <w:t>tab</w:t>
+      </w:r>
+      <w:proofErr w:type="gramEnd"/>
+    </w:p>
+    <w:p>
+      <w:r>
+        <w:t>Create the “contentItem” variable</w:t>
       </w:r>
       <w:r>
         <w:t xml:space="preserve">, </w:t>
@@ -609,16 +606,11 @@
         <w:t>:</w:t>
       </w:r>
       <w:r>
-        <w:t xml:space="preserve"> </w:t>
-      </w:r>
-      <w:proofErr w:type="spellStart"/>
-      <w:r>
-        <w:t>CS</w:t>
+        <w:t xml:space="preserve"> CS</w:t>
       </w:r>
       <w:r>
         <w:t>ContentItem</w:t>
       </w:r>
-      <w:proofErr w:type="spellEnd"/>
       <w:r>
         <w:t xml:space="preserve">, click the </w:t>
       </w:r>
@@ -632,15 +624,7 @@
         <w:t>”</w:t>
       </w:r>
       <w:r>
-        <w:t xml:space="preserve"> button to pick the </w:t>
-      </w:r>
-      <w:proofErr w:type="spellStart"/>
-      <w:r>
-        <w:t>CSContentItem</w:t>
-      </w:r>
-      <w:proofErr w:type="spellEnd"/>
-      <w:r>
-        <w:t xml:space="preserve"> variable type</w:t>
+        <w:t xml:space="preserve"> button to pick the CSContentItem variable type</w:t>
       </w:r>
       <w:r>
         <w:t>)</w:t>
@@ -799,8 +783,13 @@
         </w:numPr>
       </w:pPr>
       <w:r>
-        <w:t>Content List – List view for displaying documents and folders</w:t>
-      </w:r>
+        <w:t xml:space="preserve">Content List – List view for displaying documents and </w:t>
+      </w:r>
+      <w:proofErr w:type="gramStart"/>
+      <w:r>
+        <w:t>folders</w:t>
+      </w:r>
+      <w:proofErr w:type="gramEnd"/>
     </w:p>
     <w:p>
       <w:pPr>
@@ -811,8 +800,13 @@
         </w:numPr>
       </w:pPr>
       <w:r>
-        <w:t>Content Properties – Properties table for displaying document or folder properties</w:t>
-      </w:r>
+        <w:t xml:space="preserve">Content Properties – Properties table for displaying document or folder </w:t>
+      </w:r>
+      <w:proofErr w:type="gramStart"/>
+      <w:r>
+        <w:t>properties</w:t>
+      </w:r>
+      <w:proofErr w:type="gramEnd"/>
     </w:p>
     <w:p>
       <w:pPr>
@@ -823,8 +817,13 @@
         </w:numPr>
       </w:pPr>
       <w:r>
-        <w:t>Document Reference – Displays a document and can expose actions</w:t>
-      </w:r>
+        <w:t xml:space="preserve">Document Reference – Displays a document and can expose </w:t>
+      </w:r>
+      <w:proofErr w:type="gramStart"/>
+      <w:r>
+        <w:t>actions</w:t>
+      </w:r>
+      <w:proofErr w:type="gramEnd"/>
     </w:p>
     <w:p>
       <w:pPr>
@@ -835,8 +834,13 @@
         </w:numPr>
       </w:pPr>
       <w:r>
-        <w:t>Document Thumbnail – Displays document thumbnail images</w:t>
-      </w:r>
+        <w:t xml:space="preserve">Document Thumbnail – Displays document thumbnail </w:t>
+      </w:r>
+      <w:proofErr w:type="gramStart"/>
+      <w:r>
+        <w:t>images</w:t>
+      </w:r>
+      <w:proofErr w:type="gramEnd"/>
     </w:p>
     <w:p>
       <w:pPr>
@@ -859,8 +863,13 @@
         </w:numPr>
       </w:pPr>
       <w:r>
-        <w:t>File Drop Zone – For adding documents to a repository</w:t>
-      </w:r>
+        <w:t xml:space="preserve">File Drop Zone – For adding documents to a </w:t>
+      </w:r>
+      <w:proofErr w:type="gramStart"/>
+      <w:r>
+        <w:t>repository</w:t>
+      </w:r>
+      <w:proofErr w:type="gramEnd"/>
     </w:p>
     <w:p>
       <w:pPr>
@@ -1051,7 +1060,15 @@
         <w:t xml:space="preserve"> </w:t>
       </w:r>
       <w:r>
-        <w:t>If your properties dialog opens into “Advanced mode”, select the  “Switch to basic mode” link in the upper right.</w:t>
+        <w:t xml:space="preserve">If your properties dialog opens into “Advanced mode”, select </w:t>
+      </w:r>
+      <w:proofErr w:type="gramStart"/>
+      <w:r>
+        <w:t>the  “</w:t>
+      </w:r>
+      <w:proofErr w:type="gramEnd"/>
+      <w:r>
+        <w:t>Switch to basic mode” link in the upper right.</w:t>
       </w:r>
     </w:p>
     <w:p/>
@@ -1799,10 +1816,18 @@
         <w:t xml:space="preserve">, </w:t>
       </w:r>
       <w:r>
-        <w:t>“Operator”</w:t>
-      </w:r>
-      <w:r>
-        <w:t xml:space="preserve"> , and “Default value”</w:t>
+        <w:t>“Operator</w:t>
+      </w:r>
+      <w:proofErr w:type="gramStart"/>
+      <w:r>
+        <w:t>”</w:t>
+      </w:r>
+      <w:r>
+        <w:t xml:space="preserve"> ,</w:t>
+      </w:r>
+      <w:proofErr w:type="gramEnd"/>
+      <w:r>
+        <w:t xml:space="preserve"> and “Default value”</w:t>
       </w:r>
       <w:r>
         <w:t xml:space="preserve"> settings above are not used.</w:t>
@@ -2153,15 +2178,7 @@
         <w:t>For</w:t>
       </w:r>
       <w:r>
-        <w:t xml:space="preserve"> the Thumbnail component to render real document thumbnails, the Thumbnail </w:t>
-      </w:r>
-      <w:proofErr w:type="spellStart"/>
-      <w:r>
-        <w:t>AddOn</w:t>
-      </w:r>
-      <w:proofErr w:type="spellEnd"/>
-      <w:r>
-        <w:t xml:space="preserve"> must be installed into the </w:t>
+        <w:t xml:space="preserve"> the Thumbnail component to render real document thumbnails, the Thumbnail AddOn must be installed into the </w:t>
       </w:r>
       <w:r>
         <w:t>Content Engine</w:t>
@@ -2185,15 +2202,7 @@
         <w:t>)</w:t>
       </w:r>
       <w:r>
-        <w:t xml:space="preserve">. This </w:t>
-      </w:r>
-      <w:proofErr w:type="spellStart"/>
-      <w:r>
-        <w:t>AddOn</w:t>
-      </w:r>
-      <w:proofErr w:type="spellEnd"/>
-      <w:r>
-        <w:t xml:space="preserve"> generate</w:t>
+        <w:t>. This AddOn generate</w:t>
       </w:r>
       <w:r>
         <w:t>s</w:t>
@@ -2210,15 +2219,7 @@
     </w:p>
     <w:p>
       <w:r>
-        <w:t>On the “General” tab, select the “Binding” property to be the variable called “</w:t>
-      </w:r>
-      <w:proofErr w:type="spellStart"/>
-      <w:r>
-        <w:t>contentItem</w:t>
-      </w:r>
-      <w:proofErr w:type="spellEnd"/>
-      <w:r>
-        <w:t xml:space="preserve">”. </w:t>
+        <w:t xml:space="preserve">On the “General” tab, select the “Binding” property to be the variable called “contentItem”. </w:t>
       </w:r>
       <w:r>
         <w:t>You created this</w:t>
@@ -2518,15 +2519,7 @@
     </w:p>
     <w:p>
       <w:r>
-        <w:t>On the “General” tab, select the “Binding” property to be the variable called “</w:t>
-      </w:r>
-      <w:proofErr w:type="spellStart"/>
-      <w:r>
-        <w:t>contentItem</w:t>
-      </w:r>
-      <w:proofErr w:type="spellEnd"/>
-      <w:r>
-        <w:t>”. This variable you created above as part of the Content list configuration.</w:t>
+        <w:t>On the “General” tab, select the “Binding” property to be the variable called “contentItem”. This variable you created above as part of the Content list configuration.</w:t>
       </w:r>
     </w:p>
     <w:p>
@@ -2678,15 +2671,7 @@
     <w:p/>
     <w:p>
       <w:r>
-        <w:t>On the “General” tab, select the “Binding” property to be the variable called “</w:t>
-      </w:r>
-      <w:proofErr w:type="spellStart"/>
-      <w:r>
-        <w:t>contentItem</w:t>
-      </w:r>
-      <w:proofErr w:type="spellEnd"/>
-      <w:r>
-        <w:t>”. This variable you created above as part of the Content</w:t>
+        <w:t>On the “General” tab, select the “Binding” property to be the variable called “contentItem”. This variable you created above as part of the Content</w:t>
       </w:r>
       <w:r>
         <w:t xml:space="preserve"> l</w:t>
@@ -2760,15 +2745,7 @@
         <w:t>.</w:t>
       </w:r>
       <w:r>
-        <w:t xml:space="preserve"> The change event mechanism works to update each view component when something in the bound </w:t>
-      </w:r>
-      <w:proofErr w:type="spellStart"/>
-      <w:r>
-        <w:t>contentItem</w:t>
-      </w:r>
-      <w:proofErr w:type="spellEnd"/>
-      <w:r>
-        <w:t xml:space="preserve"> </w:t>
+        <w:t xml:space="preserve"> The change event mechanism works to update each view component when something in the bound contentItem </w:t>
       </w:r>
       <w:r>
         <w:t xml:space="preserve">object </w:t>
@@ -3080,23 +3057,7 @@
     </w:p>
     <w:p>
       <w:r>
-        <w:t xml:space="preserve">This component uses Navigator’s </w:t>
-      </w:r>
-      <w:proofErr w:type="spellStart"/>
-      <w:r>
-        <w:t>bookmark.jsp</w:t>
-      </w:r>
-      <w:proofErr w:type="spellEnd"/>
-      <w:r>
-        <w:t xml:space="preserve"> URL running inside an </w:t>
-      </w:r>
-      <w:proofErr w:type="spellStart"/>
-      <w:r>
-        <w:t>iframe</w:t>
-      </w:r>
-      <w:proofErr w:type="spellEnd"/>
-      <w:r>
-        <w:t xml:space="preserve"> that points back to Navigator (it will utilize any viewer map configuration you’ve specified in your desktop). Complete this </w:t>
+        <w:t xml:space="preserve">This component uses Navigator’s bookmark.jsp URL running inside an iframe that points back to Navigator (it will utilize any viewer map configuration you’ve specified in your desktop). Complete this </w:t>
       </w:r>
       <w:r>
         <w:t>configuration</w:t>
@@ -3151,15 +3112,7 @@
     </w:p>
     <w:p>
       <w:r>
-        <w:t>On the “General” tab, select the “Binding” property to be the variable called “</w:t>
-      </w:r>
-      <w:proofErr w:type="spellStart"/>
-      <w:r>
-        <w:t>contentItem</w:t>
-      </w:r>
-      <w:proofErr w:type="spellEnd"/>
-      <w:r>
-        <w:t xml:space="preserve">”. </w:t>
+        <w:t xml:space="preserve">On the “General” tab, select the “Binding” property to be the variable called “contentItem”. </w:t>
       </w:r>
       <w:r>
         <w:t xml:space="preserve">This </w:t>
@@ -3375,11 +3328,16 @@
         <w:t xml:space="preserve">Navigator </w:t>
       </w:r>
       <w:r>
-        <w:t>and login into Administratio</w:t>
+        <w:t xml:space="preserve">and login into </w:t>
+      </w:r>
+      <w:proofErr w:type="gramStart"/>
+      <w:r>
+        <w:t>Administratio</w:t>
       </w:r>
       <w:r>
         <w:t>n</w:t>
       </w:r>
+      <w:proofErr w:type="gramEnd"/>
     </w:p>
     <w:p>
       <w:r>
@@ -3441,90 +3399,22 @@
         </w:drawing>
       </w:r>
     </w:p>
-    <w:p/>
-    <w:p/>
-    <w:p>
-      <w:r>
-        <w:t>U</w:t>
-      </w:r>
-      <w:r>
-        <w:t>nder “Connections”</w:t>
-      </w:r>
-      <w:r>
-        <w:t xml:space="preserve"> feature view</w:t>
-      </w:r>
-      <w:r>
-        <w:t>, click New Connection button</w:t>
-      </w:r>
-      <w:r>
-        <w:t xml:space="preserve">, </w:t>
-      </w:r>
-      <w:r>
-        <w:t xml:space="preserve">and </w:t>
-      </w:r>
-      <w:r>
-        <w:t>give it a name:</w:t>
-      </w:r>
-    </w:p>
-    <w:p>
-      <w:r>
-        <w:tab/>
-        <w:t>“</w:t>
-      </w:r>
-      <w:proofErr w:type="spellStart"/>
-      <w:r>
-        <w:t>A</w:t>
-      </w:r>
-      <w:r>
-        <w:t>pp</w:t>
-      </w:r>
-      <w:r>
-        <w:t>Engine</w:t>
-      </w:r>
-      <w:proofErr w:type="spellEnd"/>
-      <w:r>
-        <w:t>”</w:t>
-      </w:r>
-    </w:p>
-    <w:p>
-      <w:r>
-        <w:t xml:space="preserve">Type in </w:t>
-      </w:r>
-      <w:r>
-        <w:t xml:space="preserve">App Service endpoint </w:t>
-      </w:r>
-      <w:r>
-        <w:t>URL to</w:t>
-      </w:r>
-      <w:r>
-        <w:t xml:space="preserve"> your</w:t>
-      </w:r>
-      <w:r>
-        <w:t xml:space="preserve"> app server</w:t>
-      </w:r>
-      <w:r>
-        <w:t>.</w:t>
-      </w:r>
-    </w:p>
-    <w:p>
-      <w:r>
-        <w:t>Click Connect</w:t>
-      </w:r>
-      <w:r>
-        <w:t>…</w:t>
-      </w:r>
-    </w:p>
-    <w:p/>
+    <w:p>
+      <w:r>
+        <w:lastRenderedPageBreak/>
+        <w:t xml:space="preserve">By default, the “APPENG0” connection was created automatically during the deployment.  </w:t>
+      </w:r>
+    </w:p>
     <w:p>
       <w:r>
         <w:rPr>
           <w:noProof/>
         </w:rPr>
         <w:drawing>
-          <wp:inline distT="0" distB="0" distL="0" distR="0" wp14:anchorId="1AE96D48" wp14:editId="26FED4CC">
-            <wp:extent cx="6487015" cy="3638550"/>
-            <wp:effectExtent l="0" t="0" r="9525" b="0"/>
-            <wp:docPr id="26" name="Picture 26"/>
+          <wp:inline distT="0" distB="0" distL="0" distR="0" wp14:anchorId="0C25FDE1" wp14:editId="288957D0">
+            <wp:extent cx="5928360" cy="1981200"/>
+            <wp:effectExtent l="0" t="0" r="0" b="0"/>
+            <wp:docPr id="30" name="Picture 30" descr="Graphical user interface, text, application&#10;&#10;Description automatically generated"/>
             <wp:cNvGraphicFramePr>
               <a:graphicFrameLocks xmlns:a="http://schemas.openxmlformats.org/drawingml/2006/main" noChangeAspect="1"/>
             </wp:cNvGraphicFramePr>
@@ -3532,13 +3422,13 @@
               <a:graphicData uri="http://schemas.openxmlformats.org/drawingml/2006/picture">
                 <pic:pic xmlns:pic="http://schemas.openxmlformats.org/drawingml/2006/picture">
                   <pic:nvPicPr>
-                    <pic:cNvPr id="0" name="Picture 13"/>
+                    <pic:cNvPr id="30" name="Picture 30" descr="Graphical user interface, text, application&#10;&#10;Description automatically generated"/>
                     <pic:cNvPicPr>
                       <a:picLocks noChangeAspect="1" noChangeArrowheads="1"/>
                     </pic:cNvPicPr>
                   </pic:nvPicPr>
                   <pic:blipFill>
-                    <a:blip r:embed="rId27">
+                    <a:blip r:embed="rId27" cstate="print">
                       <a:extLst>
                         <a:ext uri="{28A0092B-C50C-407E-A947-70E740481C1C}">
                           <a14:useLocalDpi xmlns:a14="http://schemas.microsoft.com/office/drawing/2010/main" val="0"/>
@@ -3553,7 +3443,7 @@
                   <pic:spPr bwMode="auto">
                     <a:xfrm>
                       <a:off x="0" y="0"/>
-                      <a:ext cx="6493822" cy="3642368"/>
+                      <a:ext cx="5928360" cy="1981200"/>
                     </a:xfrm>
                     <a:prstGeom prst="rect">
                       <a:avLst/>
@@ -3573,43 +3463,7 @@
     <w:p/>
     <w:p>
       <w:r>
-        <w:t>You</w:t>
-      </w:r>
-      <w:r>
-        <w:t xml:space="preserve"> must</w:t>
-      </w:r>
-      <w:r>
-        <w:t xml:space="preserve"> have a P8 repository created that will be selected into your desktop.</w:t>
-      </w:r>
-    </w:p>
-    <w:p>
-      <w:r>
-        <w:t>Switch to the “Repositories” tab on the Connections feature view</w:t>
-      </w:r>
-      <w:r>
-        <w:t xml:space="preserve"> and select “New Repository”.</w:t>
-      </w:r>
-    </w:p>
-    <w:p>
-      <w:r>
-        <w:t>Enter your repository information, you may need to run the ACCE admin tool to gather the object store information etc.</w:t>
-      </w:r>
-    </w:p>
-    <w:p>
-      <w:r>
-        <w:t>Ens</w:t>
-      </w:r>
-      <w:r>
-        <w:t xml:space="preserve">ure </w:t>
-      </w:r>
-      <w:r>
-        <w:t xml:space="preserve">that </w:t>
-      </w:r>
-      <w:r>
-        <w:t xml:space="preserve">you can connect by clicking the </w:t>
-      </w:r>
-      <w:r>
-        <w:t>Connect… button.</w:t>
+        <w:t xml:space="preserve">Under “Connections” feature view, click on the “APPENG0” connection, and click on Edit. </w:t>
       </w:r>
     </w:p>
     <w:p>
@@ -3617,12 +3471,11 @@
         <w:rPr>
           <w:noProof/>
         </w:rPr>
-        <w:lastRenderedPageBreak/>
         <w:drawing>
-          <wp:inline distT="0" distB="0" distL="0" distR="0" wp14:anchorId="3AF82674" wp14:editId="1101ADD1">
-            <wp:extent cx="6212700" cy="5057775"/>
+          <wp:inline distT="0" distB="0" distL="0" distR="0" wp14:anchorId="37FA8D72" wp14:editId="221121D0">
+            <wp:extent cx="5943600" cy="2895600"/>
             <wp:effectExtent l="0" t="0" r="0" b="0"/>
-            <wp:docPr id="37" name="Picture 37"/>
+            <wp:docPr id="20" name="Picture 20" descr="Graphical user interface, text, application, email&#10;&#10;Description automatically generated"/>
             <wp:cNvGraphicFramePr>
               <a:graphicFrameLocks xmlns:a="http://schemas.openxmlformats.org/drawingml/2006/main" noChangeAspect="1"/>
             </wp:cNvGraphicFramePr>
@@ -3630,13 +3483,13 @@
               <a:graphicData uri="http://schemas.openxmlformats.org/drawingml/2006/picture">
                 <pic:pic xmlns:pic="http://schemas.openxmlformats.org/drawingml/2006/picture">
                   <pic:nvPicPr>
-                    <pic:cNvPr id="0" name="Picture 14"/>
+                    <pic:cNvPr id="20" name="Picture 20" descr="Graphical user interface, text, application, email&#10;&#10;Description automatically generated"/>
                     <pic:cNvPicPr>
                       <a:picLocks noChangeAspect="1" noChangeArrowheads="1"/>
                     </pic:cNvPicPr>
                   </pic:nvPicPr>
                   <pic:blipFill>
-                    <a:blip r:embed="rId28">
+                    <a:blip r:embed="rId28" cstate="print">
                       <a:extLst>
                         <a:ext uri="{28A0092B-C50C-407E-A947-70E740481C1C}">
                           <a14:useLocalDpi xmlns:a14="http://schemas.microsoft.com/office/drawing/2010/main" val="0"/>
@@ -3651,7 +3504,7 @@
                   <pic:spPr bwMode="auto">
                     <a:xfrm>
                       <a:off x="0" y="0"/>
-                      <a:ext cx="6221459" cy="5064905"/>
+                      <a:ext cx="5943600" cy="2895600"/>
                     </a:xfrm>
                     <a:prstGeom prst="rect">
                       <a:avLst/>
@@ -3668,85 +3521,33 @@
         </w:drawing>
       </w:r>
     </w:p>
+    <w:p>
+      <w:r>
+        <w:t>Ensure that you can connect by clicking the Connect… button.</w:t>
+      </w:r>
+    </w:p>
+    <w:p>
+      <w:r>
+        <w:br w:type="page"/>
+      </w:r>
+    </w:p>
+    <w:p>
+      <w:r>
+        <w:lastRenderedPageBreak/>
+        <w:t>Under the “Applications” tab, click on Import to import the application that you had exported out from BAStudio before. It is crucial that that you do this step for the application to be available to add to the desktop later.</w:t>
+      </w:r>
+    </w:p>
     <w:p/>
     <w:p>
       <w:r>
-        <w:t>O</w:t>
-      </w:r>
-      <w:r>
-        <w:t xml:space="preserve">pen </w:t>
-      </w:r>
-      <w:r>
-        <w:t xml:space="preserve">the </w:t>
-      </w:r>
-      <w:r>
-        <w:t xml:space="preserve">Desktops feature view and </w:t>
-      </w:r>
-      <w:r>
-        <w:t>c</w:t>
-      </w:r>
-      <w:r>
-        <w:t>reate a new desktop</w:t>
-      </w:r>
-      <w:r>
-        <w:t>.</w:t>
-      </w:r>
-    </w:p>
-    <w:p>
-      <w:r>
-        <w:t>Point the</w:t>
-      </w:r>
-      <w:r>
-        <w:t xml:space="preserve"> Authentication</w:t>
-      </w:r>
-      <w:r>
-        <w:t xml:space="preserve"> </w:t>
-      </w:r>
-      <w:r>
-        <w:t>“Connection” of your desktop</w:t>
-      </w:r>
-      <w:r>
-        <w:t xml:space="preserve"> to the connection you just created.</w:t>
-      </w:r>
-    </w:p>
-    <w:p>
-      <w:r>
-        <w:t>You c</w:t>
-      </w:r>
-      <w:r>
-        <w:t xml:space="preserve">an also </w:t>
-      </w:r>
-      <w:r>
-        <w:t xml:space="preserve">optionally </w:t>
-      </w:r>
-      <w:r>
-        <w:t>specify a viewer map here to</w:t>
-      </w:r>
-      <w:r>
-        <w:t>o</w:t>
-      </w:r>
-      <w:r>
-        <w:t xml:space="preserve">… if you </w:t>
-      </w:r>
-      <w:r>
-        <w:t>would like to specify a specific viewer</w:t>
-      </w:r>
-      <w:r>
-        <w:t>.</w:t>
-      </w:r>
-    </w:p>
-    <w:p/>
-    <w:p>
-      <w:r>
         <w:rPr>
           <w:noProof/>
         </w:rPr>
-        <w:lastRenderedPageBreak/>
         <w:drawing>
-          <wp:inline distT="0" distB="0" distL="0" distR="0" wp14:anchorId="70AC2427" wp14:editId="08AC6F3E">
-            <wp:extent cx="6219825" cy="4206356"/>
-            <wp:effectExtent l="0" t="0" r="0" b="3810"/>
-            <wp:docPr id="34" name="Picture 34"/>
+          <wp:inline distT="0" distB="0" distL="0" distR="0" wp14:anchorId="064AE269" wp14:editId="01DC9251">
+            <wp:extent cx="5943600" cy="2194560"/>
+            <wp:effectExtent l="0" t="0" r="0" b="0"/>
+            <wp:docPr id="2" name="Picture 2" descr="Graphical user interface, text, application&#10;&#10;Description automatically generated"/>
             <wp:cNvGraphicFramePr>
               <a:graphicFrameLocks xmlns:a="http://schemas.openxmlformats.org/drawingml/2006/main" noChangeAspect="1"/>
             </wp:cNvGraphicFramePr>
@@ -3754,13 +3555,13 @@
               <a:graphicData uri="http://schemas.openxmlformats.org/drawingml/2006/picture">
                 <pic:pic xmlns:pic="http://schemas.openxmlformats.org/drawingml/2006/picture">
                   <pic:nvPicPr>
-                    <pic:cNvPr id="0" name="Picture 16"/>
+                    <pic:cNvPr id="2" name="Picture 2" descr="Graphical user interface, text, application&#10;&#10;Description automatically generated"/>
                     <pic:cNvPicPr>
                       <a:picLocks noChangeAspect="1" noChangeArrowheads="1"/>
                     </pic:cNvPicPr>
                   </pic:nvPicPr>
                   <pic:blipFill>
-                    <a:blip r:embed="rId29">
+                    <a:blip r:embed="rId29" cstate="print">
                       <a:extLst>
                         <a:ext uri="{28A0092B-C50C-407E-A947-70E740481C1C}">
                           <a14:useLocalDpi xmlns:a14="http://schemas.microsoft.com/office/drawing/2010/main" val="0"/>
@@ -3775,7 +3576,7 @@
                   <pic:spPr bwMode="auto">
                     <a:xfrm>
                       <a:off x="0" y="0"/>
-                      <a:ext cx="6230698" cy="4213709"/>
+                      <a:ext cx="5943600" cy="2194560"/>
                     </a:xfrm>
                     <a:prstGeom prst="rect">
                       <a:avLst/>
@@ -3795,59 +3596,24 @@
     <w:p/>
     <w:p>
       <w:r>
-        <w:t>C</w:t>
-      </w:r>
-      <w:r>
-        <w:t>lick on the “</w:t>
-      </w:r>
-      <w:r>
-        <w:t>Connections</w:t>
-      </w:r>
-      <w:r>
-        <w:t>”</w:t>
-      </w:r>
-      <w:r>
-        <w:t xml:space="preserve"> tab</w:t>
-      </w:r>
-      <w:r>
-        <w:t>.</w:t>
-      </w:r>
-    </w:p>
-    <w:p>
-      <w:r>
-        <w:t xml:space="preserve">Ensure </w:t>
-      </w:r>
-      <w:r>
-        <w:t>the App Engine connection is already selected (on right)</w:t>
-      </w:r>
-    </w:p>
-    <w:p>
-      <w:r>
-        <w:t xml:space="preserve">Select </w:t>
-      </w:r>
-      <w:r>
-        <w:t xml:space="preserve">the </w:t>
-      </w:r>
-      <w:r>
-        <w:t>Repository where your content will be located</w:t>
-      </w:r>
-      <w:r>
-        <w:t xml:space="preserve">, you </w:t>
-      </w:r>
-      <w:r>
-        <w:t xml:space="preserve">should have both </w:t>
-      </w:r>
-      <w:r>
-        <w:t xml:space="preserve">a </w:t>
-      </w:r>
-      <w:r>
-        <w:t>connection and repository</w:t>
-      </w:r>
-      <w:r>
-        <w:t xml:space="preserve"> (a repository is required for the viewer component to work correctly): </w:t>
-      </w:r>
-    </w:p>
-    <w:p/>
+        <w:t>Optionally, to use the Viewer, you must have a P8 repository created that will be selected into your desktop.</w:t>
+      </w:r>
+    </w:p>
+    <w:p>
+      <w:r>
+        <w:t>Switch to the “Repositories” tab on the Connections feature view and select “New Repository”.</w:t>
+      </w:r>
+    </w:p>
+    <w:p>
+      <w:r>
+        <w:t>Enter your repository information, you may need to run the ACCE admin tool to gather the object store information etc.</w:t>
+      </w:r>
+    </w:p>
+    <w:p>
+      <w:r>
+        <w:t>Ensure that you can connect by clicking the Connect… button.</w:t>
+      </w:r>
+    </w:p>
     <w:p>
       <w:r>
         <w:rPr>
@@ -3855,10 +3621,10 @@
         </w:rPr>
         <w:lastRenderedPageBreak/>
         <w:drawing>
-          <wp:inline distT="0" distB="0" distL="0" distR="0" wp14:anchorId="2F3015DC" wp14:editId="3AA6749E">
-            <wp:extent cx="6398542" cy="4152900"/>
-            <wp:effectExtent l="0" t="0" r="2540" b="0"/>
-            <wp:docPr id="42" name="Picture 42"/>
+          <wp:inline distT="0" distB="0" distL="0" distR="0" wp14:anchorId="05E5DB70" wp14:editId="5E1FF908">
+            <wp:extent cx="5935980" cy="3421380"/>
+            <wp:effectExtent l="0" t="0" r="7620" b="7620"/>
+            <wp:docPr id="16" name="Picture 16" descr="Graphical user interface, text, application, email&#10;&#10;Description automatically generated"/>
             <wp:cNvGraphicFramePr>
               <a:graphicFrameLocks xmlns:a="http://schemas.openxmlformats.org/drawingml/2006/main" noChangeAspect="1"/>
             </wp:cNvGraphicFramePr>
@@ -3866,7 +3632,7 @@
               <a:graphicData uri="http://schemas.openxmlformats.org/drawingml/2006/picture">
                 <pic:pic xmlns:pic="http://schemas.openxmlformats.org/drawingml/2006/picture">
                   <pic:nvPicPr>
-                    <pic:cNvPr id="0" name="Picture 19"/>
+                    <pic:cNvPr id="16" name="Picture 16" descr="Graphical user interface, text, application, email&#10;&#10;Description automatically generated"/>
                     <pic:cNvPicPr>
                       <a:picLocks noChangeAspect="1" noChangeArrowheads="1"/>
                     </pic:cNvPicPr>
@@ -3887,7 +3653,7 @@
                   <pic:spPr bwMode="auto">
                     <a:xfrm>
                       <a:off x="0" y="0"/>
-                      <a:ext cx="6418010" cy="4165535"/>
+                      <a:ext cx="5935980" cy="3421380"/>
                     </a:xfrm>
                     <a:prstGeom prst="rect">
                       <a:avLst/>
@@ -3905,59 +3671,19 @@
       </w:r>
     </w:p>
     <w:p/>
-    <w:p/>
-    <w:p>
-      <w:r>
-        <w:t>Finally, s</w:t>
-      </w:r>
-      <w:r>
-        <w:t>elect the “Layout” tab</w:t>
-      </w:r>
-    </w:p>
-    <w:p>
-      <w:r>
-        <w:t xml:space="preserve">In the </w:t>
-      </w:r>
-      <w:r>
-        <w:t xml:space="preserve">Desktop </w:t>
-      </w:r>
-      <w:r>
-        <w:t>Feature</w:t>
-      </w:r>
-      <w:r>
-        <w:t>s</w:t>
-      </w:r>
-      <w:r>
-        <w:t xml:space="preserve"> selection area, select your </w:t>
-      </w:r>
-      <w:proofErr w:type="spellStart"/>
-      <w:r>
-        <w:t>BAStudio</w:t>
-      </w:r>
-      <w:proofErr w:type="spellEnd"/>
-      <w:r>
-        <w:t xml:space="preserve"> application </w:t>
-      </w:r>
-      <w:r>
-        <w:t>(</w:t>
-      </w:r>
-      <w:r>
-        <w:t xml:space="preserve">Browse </w:t>
-      </w:r>
-      <w:r>
-        <w:t>Sample App</w:t>
-      </w:r>
-      <w:r>
-        <w:t>lication</w:t>
-      </w:r>
-      <w:r>
-        <w:t xml:space="preserve"> in this screen shot) </w:t>
-      </w:r>
-      <w:r>
-        <w:t>as the feature.</w:t>
-      </w:r>
-      <w:r>
-        <w:t xml:space="preserve"> You can also have other Navigator features enabled if you are running in “Platform and Content” mode.</w:t>
+    <w:p>
+      <w:r>
+        <w:t>Open the Desktops feature view and create a new desktop.</w:t>
+      </w:r>
+    </w:p>
+    <w:p>
+      <w:r>
+        <w:t>Point the Authentication “Connection” of your desktop to the “APPENG0” connection.</w:t>
+      </w:r>
+    </w:p>
+    <w:p>
+      <w:r>
+        <w:t>You can also optionally specify a viewer map here too… if you would like to specify a specific viewer.</w:t>
       </w:r>
     </w:p>
     <w:p>
@@ -3965,12 +3691,11 @@
         <w:rPr>
           <w:noProof/>
         </w:rPr>
-        <w:lastRenderedPageBreak/>
         <w:drawing>
-          <wp:inline distT="0" distB="0" distL="0" distR="0" wp14:anchorId="30D3A524" wp14:editId="26A32E37">
-            <wp:extent cx="6346756" cy="4248150"/>
+          <wp:inline distT="0" distB="0" distL="0" distR="0" wp14:anchorId="0BA19239" wp14:editId="50735598">
+            <wp:extent cx="5943600" cy="3009900"/>
             <wp:effectExtent l="0" t="0" r="0" b="0"/>
-            <wp:docPr id="39" name="Picture 39"/>
+            <wp:docPr id="22" name="Picture 22" descr="Graphical user interface, text, application&#10;&#10;Description automatically generated"/>
             <wp:cNvGraphicFramePr>
               <a:graphicFrameLocks xmlns:a="http://schemas.openxmlformats.org/drawingml/2006/main" noChangeAspect="1"/>
             </wp:cNvGraphicFramePr>
@@ -3978,13 +3703,13 @@
               <a:graphicData uri="http://schemas.openxmlformats.org/drawingml/2006/picture">
                 <pic:pic xmlns:pic="http://schemas.openxmlformats.org/drawingml/2006/picture">
                   <pic:nvPicPr>
-                    <pic:cNvPr id="0" name="Picture 16"/>
+                    <pic:cNvPr id="22" name="Picture 22" descr="Graphical user interface, text, application&#10;&#10;Description automatically generated"/>
                     <pic:cNvPicPr>
                       <a:picLocks noChangeAspect="1" noChangeArrowheads="1"/>
                     </pic:cNvPicPr>
                   </pic:nvPicPr>
                   <pic:blipFill>
-                    <a:blip r:embed="rId31">
+                    <a:blip r:embed="rId31" cstate="print">
                       <a:extLst>
                         <a:ext uri="{28A0092B-C50C-407E-A947-70E740481C1C}">
                           <a14:useLocalDpi xmlns:a14="http://schemas.microsoft.com/office/drawing/2010/main" val="0"/>
@@ -3999,7 +3724,7 @@
                   <pic:spPr bwMode="auto">
                     <a:xfrm>
                       <a:off x="0" y="0"/>
-                      <a:ext cx="6351634" cy="4251415"/>
+                      <a:ext cx="5943600" cy="3009900"/>
                     </a:xfrm>
                     <a:prstGeom prst="rect">
                       <a:avLst/>
@@ -4017,24 +3742,150 @@
       </w:r>
     </w:p>
     <w:p/>
-    <w:p>
-      <w:r>
-        <w:t>Save and login</w:t>
-      </w:r>
-      <w:r>
-        <w:t xml:space="preserve"> to Navigator using </w:t>
-      </w:r>
-      <w:r>
-        <w:t>you</w:t>
-      </w:r>
-      <w:r>
-        <w:t>r</w:t>
-      </w:r>
-      <w:r>
-        <w:t xml:space="preserve"> newly created desktop</w:t>
-      </w:r>
-      <w:r>
-        <w:t xml:space="preserve">… Enjoy </w:t>
+    <w:p/>
+    <w:p>
+      <w:r>
+        <w:t>Click on the “Connections” tab.</w:t>
+      </w:r>
+    </w:p>
+    <w:p>
+      <w:r>
+        <w:t>Ensure the “APPENG0” connection is already selected (on right).</w:t>
+      </w:r>
+    </w:p>
+    <w:p>
+      <w:r>
+        <w:t xml:space="preserve">Select the Repository where your content will be located, you should have both a connection and repository (a repository is required for the viewer component to work correctly): </w:t>
+      </w:r>
+    </w:p>
+    <w:p>
+      <w:r>
+        <w:rPr>
+          <w:noProof/>
+        </w:rPr>
+        <w:drawing>
+          <wp:inline distT="0" distB="0" distL="0" distR="0" wp14:anchorId="73A78D98" wp14:editId="7DEFF734">
+            <wp:extent cx="5935980" cy="2545080"/>
+            <wp:effectExtent l="0" t="0" r="7620" b="7620"/>
+            <wp:docPr id="21" name="Picture 21" descr="Graphical user interface, application, Word&#10;&#10;Description automatically generated"/>
+            <wp:cNvGraphicFramePr>
+              <a:graphicFrameLocks xmlns:a="http://schemas.openxmlformats.org/drawingml/2006/main" noChangeAspect="1"/>
+            </wp:cNvGraphicFramePr>
+            <a:graphic xmlns:a="http://schemas.openxmlformats.org/drawingml/2006/main">
+              <a:graphicData uri="http://schemas.openxmlformats.org/drawingml/2006/picture">
+                <pic:pic xmlns:pic="http://schemas.openxmlformats.org/drawingml/2006/picture">
+                  <pic:nvPicPr>
+                    <pic:cNvPr id="21" name="Picture 21" descr="Graphical user interface, application, Word&#10;&#10;Description automatically generated"/>
+                    <pic:cNvPicPr>
+                      <a:picLocks noChangeAspect="1" noChangeArrowheads="1"/>
+                    </pic:cNvPicPr>
+                  </pic:nvPicPr>
+                  <pic:blipFill>
+                    <a:blip r:embed="rId32" cstate="print">
+                      <a:extLst>
+                        <a:ext uri="{28A0092B-C50C-407E-A947-70E740481C1C}">
+                          <a14:useLocalDpi xmlns:a14="http://schemas.microsoft.com/office/drawing/2010/main" val="0"/>
+                        </a:ext>
+                      </a:extLst>
+                    </a:blip>
+                    <a:srcRect/>
+                    <a:stretch>
+                      <a:fillRect/>
+                    </a:stretch>
+                  </pic:blipFill>
+                  <pic:spPr bwMode="auto">
+                    <a:xfrm>
+                      <a:off x="0" y="0"/>
+                      <a:ext cx="5935980" cy="2545080"/>
+                    </a:xfrm>
+                    <a:prstGeom prst="rect">
+                      <a:avLst/>
+                    </a:prstGeom>
+                    <a:noFill/>
+                    <a:ln>
+                      <a:noFill/>
+                    </a:ln>
+                  </pic:spPr>
+                </pic:pic>
+              </a:graphicData>
+            </a:graphic>
+          </wp:inline>
+        </w:drawing>
+      </w:r>
+    </w:p>
+    <w:p/>
+    <w:p>
+      <w:r>
+        <w:t>Finally, select the “Layout” tab</w:t>
+      </w:r>
+      <w:r>
+        <w:t>.</w:t>
+      </w:r>
+    </w:p>
+    <w:p>
+      <w:r>
+        <w:t>In the Desktop Features selection area, select your BAStudio application (Browse Sample Application in this screen shot) as the feature. You can also have other Navigator features enabled if you are running in “Platform and Content” mode.</w:t>
+      </w:r>
+    </w:p>
+    <w:p>
+      <w:r>
+        <w:rPr>
+          <w:noProof/>
+        </w:rPr>
+        <w:drawing>
+          <wp:inline distT="0" distB="0" distL="0" distR="0" wp14:anchorId="79EB70CF" wp14:editId="5853BD31">
+            <wp:extent cx="5943600" cy="2964180"/>
+            <wp:effectExtent l="0" t="0" r="0" b="7620"/>
+            <wp:docPr id="29" name="Picture 29" descr="Graphical user interface, text, application&#10;&#10;Description automatically generated"/>
+            <wp:cNvGraphicFramePr>
+              <a:graphicFrameLocks xmlns:a="http://schemas.openxmlformats.org/drawingml/2006/main" noChangeAspect="1"/>
+            </wp:cNvGraphicFramePr>
+            <a:graphic xmlns:a="http://schemas.openxmlformats.org/drawingml/2006/main">
+              <a:graphicData uri="http://schemas.openxmlformats.org/drawingml/2006/picture">
+                <pic:pic xmlns:pic="http://schemas.openxmlformats.org/drawingml/2006/picture">
+                  <pic:nvPicPr>
+                    <pic:cNvPr id="29" name="Picture 29" descr="Graphical user interface, text, application&#10;&#10;Description automatically generated"/>
+                    <pic:cNvPicPr>
+                      <a:picLocks noChangeAspect="1" noChangeArrowheads="1"/>
+                    </pic:cNvPicPr>
+                  </pic:nvPicPr>
+                  <pic:blipFill>
+                    <a:blip r:embed="rId33" cstate="print">
+                      <a:extLst>
+                        <a:ext uri="{28A0092B-C50C-407E-A947-70E740481C1C}">
+                          <a14:useLocalDpi xmlns:a14="http://schemas.microsoft.com/office/drawing/2010/main" val="0"/>
+                        </a:ext>
+                      </a:extLst>
+                    </a:blip>
+                    <a:srcRect/>
+                    <a:stretch>
+                      <a:fillRect/>
+                    </a:stretch>
+                  </pic:blipFill>
+                  <pic:spPr bwMode="auto">
+                    <a:xfrm>
+                      <a:off x="0" y="0"/>
+                      <a:ext cx="5943600" cy="2964180"/>
+                    </a:xfrm>
+                    <a:prstGeom prst="rect">
+                      <a:avLst/>
+                    </a:prstGeom>
+                    <a:noFill/>
+                    <a:ln>
+                      <a:noFill/>
+                    </a:ln>
+                  </pic:spPr>
+                </pic:pic>
+              </a:graphicData>
+            </a:graphic>
+          </wp:inline>
+        </w:drawing>
+      </w:r>
+    </w:p>
+    <w:p/>
+    <w:p>
+      <w:r>
+        <w:t xml:space="preserve">Save and login to Navigator using your newly created desktop… Enjoy </w:t>
       </w:r>
       <w:r>
         <w:rPr>
@@ -4055,6 +3906,7 @@
         </mc:AlternateContent>
       </w:r>
     </w:p>
+    <w:p/>
     <w:p/>
     <w:p/>
     <w:sectPr>
@@ -4068,7 +3920,7 @@
 </file>
 
 <file path=word/numbering.xml><?xml version="1.0" encoding="utf-8"?>
-<w:numbering xmlns:wpc="http://schemas.microsoft.com/office/word/2010/wordprocessingCanvas" xmlns:cx="http://schemas.microsoft.com/office/drawing/2014/chartex" xmlns:cx1="http://schemas.microsoft.com/office/drawing/2015/9/8/chartex" xmlns:cx2="http://schemas.microsoft.com/office/drawing/2015/10/21/chartex" xmlns:cx3="http://schemas.microsoft.com/office/drawing/2016/5/9/chartex" xmlns:cx4="http://schemas.microsoft.com/office/drawing/2016/5/10/chartex" xmlns:cx5="http://schemas.microsoft.com/office/drawing/2016/5/11/chartex" xmlns:cx6="http://schemas.microsoft.com/office/drawing/2016/5/12/chartex" xmlns:cx7="http://schemas.microsoft.com/office/drawing/2016/5/13/chartex" xmlns:cx8="http://schemas.microsoft.com/office/drawing/2016/5/14/chartex" xmlns:mc="http://schemas.openxmlformats.org/markup-compatibility/2006" xmlns:aink="http://schemas.microsoft.com/office/drawing/2016/ink" xmlns:am3d="http://schemas.microsoft.com/office/drawing/2017/model3d" xmlns:o="urn:schemas-microsoft-com:office:office" xmlns:r="http://schemas.openxmlformats.org/officeDocument/2006/relationships" xmlns:m="http://schemas.openxmlformats.org/officeDocument/2006/math" xmlns:v="urn:schemas-microsoft-com:vml" xmlns:wp14="http://schemas.microsoft.com/office/word/2010/wordprocessingDrawing" xmlns:wp="http://schemas.openxmlformats.org/drawingml/2006/wordprocessingDrawing" xmlns:w10="urn:schemas-microsoft-com:office:word" xmlns:w="http://schemas.openxmlformats.org/wordprocessingml/2006/main" xmlns:w14="http://schemas.microsoft.com/office/word/2010/wordml" xmlns:w15="http://schemas.microsoft.com/office/word/2012/wordml" xmlns:w16cex="http://schemas.microsoft.com/office/word/2018/wordml/cex" xmlns:w16cid="http://schemas.microsoft.com/office/word/2016/wordml/cid" xmlns:w16="http://schemas.microsoft.com/office/word/2018/wordml" xmlns:w16sdtdh="http://schemas.microsoft.com/office/word/2020/wordml/sdtdatahash" xmlns:w16se="http://schemas.microsoft.com/office/word/2015/wordml/symex" xmlns:wpg="http://schemas.microsoft.com/office/word/2010/wordprocessingGroup" xmlns:wpi="http://schemas.microsoft.com/office/word/2010/wordprocessingInk" xmlns:wne="http://schemas.microsoft.com/office/word/2006/wordml" xmlns:wps="http://schemas.microsoft.com/office/word/2010/wordprocessingShape" mc:Ignorable="w14 w15 w16se w16cid w16 w16cex w16sdtdh wp14">
+<w:numbering xmlns:wpc="http://schemas.microsoft.com/office/word/2010/wordprocessingCanvas" xmlns:cx="http://schemas.microsoft.com/office/drawing/2014/chartex" xmlns:cx1="http://schemas.microsoft.com/office/drawing/2015/9/8/chartex" xmlns:cx2="http://schemas.microsoft.com/office/drawing/2015/10/21/chartex" xmlns:cx3="http://schemas.microsoft.com/office/drawing/2016/5/9/chartex" xmlns:cx4="http://schemas.microsoft.com/office/drawing/2016/5/10/chartex" xmlns:cx5="http://schemas.microsoft.com/office/drawing/2016/5/11/chartex" xmlns:cx6="http://schemas.microsoft.com/office/drawing/2016/5/12/chartex" xmlns:cx7="http://schemas.microsoft.com/office/drawing/2016/5/13/chartex" xmlns:cx8="http://schemas.microsoft.com/office/drawing/2016/5/14/chartex" xmlns:mc="http://schemas.openxmlformats.org/markup-compatibility/2006" xmlns:aink="http://schemas.microsoft.com/office/drawing/2016/ink" xmlns:am3d="http://schemas.microsoft.com/office/drawing/2017/model3d" xmlns:o="urn:schemas-microsoft-com:office:office" xmlns:oel="http://schemas.microsoft.com/office/2019/extlst" xmlns:r="http://schemas.openxmlformats.org/officeDocument/2006/relationships" xmlns:m="http://schemas.openxmlformats.org/officeDocument/2006/math" xmlns:v="urn:schemas-microsoft-com:vml" xmlns:wp14="http://schemas.microsoft.com/office/word/2010/wordprocessingDrawing" xmlns:wp="http://schemas.openxmlformats.org/drawingml/2006/wordprocessingDrawing" xmlns:w10="urn:schemas-microsoft-com:office:word" xmlns:w="http://schemas.openxmlformats.org/wordprocessingml/2006/main" xmlns:w14="http://schemas.microsoft.com/office/word/2010/wordml" xmlns:w15="http://schemas.microsoft.com/office/word/2012/wordml" xmlns:w16cex="http://schemas.microsoft.com/office/word/2018/wordml/cex" xmlns:w16cid="http://schemas.microsoft.com/office/word/2016/wordml/cid" xmlns:w16="http://schemas.microsoft.com/office/word/2018/wordml" xmlns:w16sdtdh="http://schemas.microsoft.com/office/word/2020/wordml/sdtdatahash" xmlns:w16se="http://schemas.microsoft.com/office/word/2015/wordml/symex" xmlns:wpg="http://schemas.microsoft.com/office/word/2010/wordprocessingGroup" xmlns:wpi="http://schemas.microsoft.com/office/word/2010/wordprocessingInk" xmlns:wne="http://schemas.microsoft.com/office/word/2006/wordml" xmlns:wps="http://schemas.microsoft.com/office/word/2010/wordprocessingShape" mc:Ignorable="w14 w15 w16se w16cid w16 w16cex w16sdtdh wp14">
   <w:abstractNum w:abstractNumId="0" w15:restartNumberingAfterBreak="0">
     <w:nsid w:val="082E73A1"/>
     <w:multiLevelType w:val="hybridMultilevel"/>
@@ -4821,25 +4673,25 @@
       </w:pPr>
     </w:lvl>
   </w:abstractNum>
-  <w:num w:numId="1">
+  <w:num w:numId="1" w16cid:durableId="1248731109">
     <w:abstractNumId w:val="1"/>
   </w:num>
-  <w:num w:numId="2">
+  <w:num w:numId="2" w16cid:durableId="1504931833">
     <w:abstractNumId w:val="2"/>
   </w:num>
-  <w:num w:numId="3">
+  <w:num w:numId="3" w16cid:durableId="283924007">
     <w:abstractNumId w:val="4"/>
   </w:num>
-  <w:num w:numId="4">
+  <w:num w:numId="4" w16cid:durableId="1744642899">
     <w:abstractNumId w:val="3"/>
   </w:num>
-  <w:num w:numId="5">
+  <w:num w:numId="5" w16cid:durableId="584145533">
     <w:abstractNumId w:val="6"/>
   </w:num>
-  <w:num w:numId="6">
+  <w:num w:numId="6" w16cid:durableId="1065760630">
     <w:abstractNumId w:val="0"/>
   </w:num>
-  <w:num w:numId="7">
+  <w:num w:numId="7" w16cid:durableId="1182283475">
     <w:abstractNumId w:val="5"/>
   </w:num>
 </w:numbering>

</xml_diff>